<commit_message>
feat(DWDA): edit task about virtual hosts in apache
</commit_message>
<xml_diff>
--- a/DWDA/Eval2/Tema4-ServidoresWeb/Tarea/Tarea_sitios_virtuales_BBM.docx
+++ b/DWDA/Eval2/Tema4-ServidoresWeb/Tarea/Tarea_sitios_virtuales_BBM.docx
@@ -1471,6 +1471,12 @@
         <w:rPr>
           <w:lang w:eastAsia="es-ES"/>
         </w:rPr>
+        <w:t>, aunque en el enunciado se recomienda crearlo con el mismo nombre que el directorio, el estándar habitual es llamar index.html al archivo, ya que es este el archivo que el virtual host sirve por defecto</w:t>
+      </w:r>
+      <w:r>
+        <w:rPr>
+          <w:lang w:eastAsia="es-ES"/>
+        </w:rPr>
         <w:t>:</w:t>
       </w:r>
     </w:p>
@@ -1544,6 +1550,7 @@
       </w:pPr>
       <w:r>
         <w:rPr>
+          <w:noProof/>
           <w:lang w:eastAsia="es-ES"/>
         </w:rPr>
         <w:drawing>
@@ -1599,8 +1606,16 @@
         <w:rPr>
           <w:lang w:eastAsia="es-ES"/>
         </w:rPr>
-        <w:t xml:space="preserve"> a través de IPv6</w:t>
-      </w:r>
+        <w:t xml:space="preserve">, al haber creado el archivo como index.html en cada directorio, solo es necesario establecer hasta el nivel de directorio en el </w:t>
+      </w:r>
+      <w:proofErr w:type="spellStart"/>
+      <w:r>
+        <w:rPr>
+          <w:lang w:eastAsia="es-ES"/>
+        </w:rPr>
+        <w:t>DocumentRoot</w:t>
+      </w:r>
+      <w:proofErr w:type="spellEnd"/>
       <w:r>
         <w:rPr>
           <w:lang w:eastAsia="es-ES"/>
@@ -1980,21 +1995,19 @@
         <w:rPr>
           <w:lang w:eastAsia="es-ES"/>
         </w:rPr>
-        <w:t xml:space="preserve"> utilizan IPv6 que es lo que utiliza </w:t>
-      </w:r>
-      <w:proofErr w:type="spellStart"/>
-      <w:r>
-        <w:rPr>
-          <w:lang w:eastAsia="es-ES"/>
-        </w:rPr>
-        <w:t>WSl</w:t>
-      </w:r>
-      <w:proofErr w:type="spellEnd"/>
-      <w:r>
-        <w:rPr>
-          <w:lang w:eastAsia="es-ES"/>
-        </w:rPr>
-        <w:t xml:space="preserve"> por defecto</w:t>
+        <w:t xml:space="preserve"> utilizan IPv6 que es lo que utiliza WS</w:t>
+      </w:r>
+      <w:r>
+        <w:rPr>
+          <w:lang w:eastAsia="es-ES"/>
+        </w:rPr>
+        <w:t xml:space="preserve">L2 </w:t>
+      </w:r>
+      <w:r>
+        <w:rPr>
+          <w:lang w:eastAsia="es-ES"/>
+        </w:rPr>
+        <w:t>por defecto</w:t>
       </w:r>
       <w:r>
         <w:rPr>
@@ -2012,7 +2025,19 @@
         <w:rPr>
           <w:lang w:eastAsia="es-ES"/>
         </w:rPr>
-        <w:t xml:space="preserve"> permitirá entrar a los dominios desde el navegador de Windows:</w:t>
+        <w:t xml:space="preserve"> permitirá entrar a los dominios desde el navegador de Windows</w:t>
+      </w:r>
+      <w:r>
+        <w:rPr>
+          <w:lang w:eastAsia="es-ES"/>
+        </w:rPr>
+        <w:t xml:space="preserve"> (host)</w:t>
+      </w:r>
+      <w:r>
+        <w:rPr>
+          <w:lang w:eastAsia="es-ES"/>
+        </w:rPr>
+        <w:t>:</w:t>
       </w:r>
     </w:p>
     <w:p>
@@ -2087,6 +2112,7 @@
       </w:pPr>
       <w:r>
         <w:rPr>
+          <w:noProof/>
           <w:lang w:eastAsia="es-ES"/>
         </w:rPr>
         <w:drawing>
@@ -2135,6 +2161,7 @@
       </w:pPr>
       <w:r>
         <w:rPr>
+          <w:noProof/>
           <w:lang w:eastAsia="es-ES"/>
         </w:rPr>
         <w:drawing>
@@ -2183,6 +2210,7 @@
       </w:pPr>
       <w:r>
         <w:rPr>
+          <w:noProof/>
           <w:lang w:eastAsia="es-ES"/>
         </w:rPr>
         <w:drawing>
@@ -2231,6 +2259,7 @@
       </w:pPr>
       <w:r>
         <w:rPr>
+          <w:noProof/>
           <w:lang w:eastAsia="es-ES"/>
         </w:rPr>
         <w:drawing>

</xml_diff>